<commit_message>
Casos de usos Viaticos qtp
</commit_message>
<xml_diff>
--- a/Proyectos/Activos/Viaticos_q/Requerimientos/Viaticos_q_CU.docx
+++ b/Proyectos/Activos/Viaticos_q/Requerimientos/Viaticos_q_CU.docx
@@ -521,10 +521,10 @@
           <w:bookmarkEnd w:id="0"/>
           <w:p>
             <w:r>
-              <w:t xml:space="preserve">CU# </w:t>
-            </w:r>
-            <w:r>
-              <w:t>Manejo de usuarios</w:t>
+              <w:t>CU01</w:t>
+            </w:r>
+            <w:r>
+              <w:t xml:space="preserve"> Manejo de usuarios</w:t>
             </w:r>
           </w:p>
         </w:tc>
@@ -635,8 +635,6 @@
             <w:r>
               <w:t>3.2.2</w:t>
             </w:r>
-            <w:bookmarkStart w:id="1" w:name="_GoBack"/>
-            <w:bookmarkEnd w:id="1"/>
           </w:p>
         </w:tc>
       </w:tr>
@@ -1013,7 +1011,7 @@
                 <wp:inline distT="0" distB="0" distL="0" distR="0">
                   <wp:extent cx="5600700" cy="8115300"/>
                   <wp:effectExtent l="0" t="0" r="0" b="0"/>
-                  <wp:docPr id="3" name="Imagen 3" descr="C:\Users\zepeda\Desktop\casos de uso viaticos\loggin.png"/>
+                  <wp:docPr id="2" name="Imagen 2" descr="C:\Users\zepeda\Desktop\casos de uso viaticos\loggin.png"/>
                   <wp:cNvGraphicFramePr>
                     <a:graphicFrameLocks xmlns:a="http://schemas.openxmlformats.org/drawingml/2006/main" noChangeAspect="1"/>
                   </wp:cNvGraphicFramePr>
@@ -1093,6 +1091,8 @@
           <w:i/>
         </w:rPr>
       </w:pPr>
+      <w:bookmarkStart w:id="1" w:name="_GoBack"/>
+      <w:bookmarkEnd w:id="1"/>
     </w:p>
     <w:p>
       <w:pPr>
@@ -1124,7 +1124,10 @@
           </w:tcPr>
           <w:p>
             <w:r>
-              <w:t xml:space="preserve">CU# </w:t>
+              <w:t>CU02</w:t>
+            </w:r>
+            <w:r>
+              <w:t xml:space="preserve"> </w:t>
             </w:r>
             <w:r>
               <w:t>Administración de proyectos y áreas de proyectos</w:t>
@@ -1755,10 +1758,10 @@
           </w:tcPr>
           <w:p>
             <w:r>
-              <w:t xml:space="preserve">CU# </w:t>
-            </w:r>
-            <w:r>
-              <w:t>Administración Viáticos por proyecto</w:t>
+              <w:t>CU03</w:t>
+            </w:r>
+            <w:r>
+              <w:t xml:space="preserve"> Administración Viáticos por proyecto</w:t>
             </w:r>
           </w:p>
         </w:tc>
@@ -2235,7 +2238,10 @@
           </w:tcPr>
           <w:p>
             <w:r>
-              <w:t>CU# Administración de Gastos</w:t>
+              <w:t>CU04</w:t>
+            </w:r>
+            <w:r>
+              <w:t xml:space="preserve"> Administración de Gastos</w:t>
             </w:r>
           </w:p>
         </w:tc>
@@ -2720,7 +2726,10 @@
           </w:tcPr>
           <w:p>
             <w:r>
-              <w:t>CU# Generación de reportes</w:t>
+              <w:t>CU05</w:t>
+            </w:r>
+            <w:r>
+              <w:t xml:space="preserve"> Generación de reportes</w:t>
             </w:r>
           </w:p>
         </w:tc>
@@ -3190,7 +3199,7 @@
           <w:rPr>
             <w:noProof/>
           </w:rPr>
-          <w:t>11</w:t>
+          <w:t>4</w:t>
         </w:r>
         <w:r>
           <w:rPr>
@@ -7256,7 +7265,7 @@
 </file>
 
 <file path=customXml/itemProps1.xml><?xml version="1.0" encoding="utf-8"?>
-<ds:datastoreItem xmlns:ds="http://schemas.openxmlformats.org/officeDocument/2006/customXml" ds:itemID="{EF2969BD-C624-41C0-AEED-D503DE6A11D7}">
+<ds:datastoreItem xmlns:ds="http://schemas.openxmlformats.org/officeDocument/2006/customXml" ds:itemID="{E622B8C4-7E03-475C-8055-CD5472004275}">
   <ds:schemaRefs>
     <ds:schemaRef ds:uri="http://schemas.openxmlformats.org/officeDocument/2006/bibliography"/>
   </ds:schemaRefs>

</xml_diff>